<commit_message>
Continuing work on coversheet
</commit_message>
<xml_diff>
--- a/dtso.api/wwwroot/test.docx
+++ b/dtso.api/wwwroot/test.docx
@@ -28,7 +28,7 @@
           <w:u w:val="single"/>
         </w:rPr>
         <w:tab/>
-        <w:t xml:space="preserve">123sgddA</w:t>
+        <w:t xml:space="preserve">ASH-23</w:t>
         <w:tab/>
       </w:r>
       <w:r>
@@ -43,7 +43,7 @@
           <w:u w:val="single"/>
         </w:rPr>
         <w:tab/>
-        <w:t xml:space="preserve">Keiwit</w:t>
+        <w:t xml:space="preserve">NewMater</w:t>
         <w:tab/>
       </w:r>
     </w:p>
@@ -63,7 +63,7 @@
           <w:u w:val="single"/>
         </w:rPr>
         <w:tab/>
-        <w:t xml:space="preserve">ASGE87</w:t>
+        <w:t xml:space="preserve">DSG2</w:t>
         <w:tab/>
       </w:r>
     </w:p>
@@ -83,10 +83,305 @@
           <w:u w:val="single"/>
         </w:rPr>
         <w:tab/>
-        <w:t xml:space="preserve">Adjusting!</w:t>
-        <w:tab/>
-      </w:r>
-    </w:p>
+        <w:t xml:space="preserve">Give Me Tickets!!</w:t>
+        <w:tab/>
+      </w:r>
+    </w:p>
+    <w:p>
+      <w:pPr/>
+    </w:p>
+    <w:tbl>
+      <w:tblPr>
+        <w:tblW w:w="5040" w:type="pct"/>
+        <w:tblBorders>
+          <w:top w:val="nil" w:space="0" w:color="white"/>
+          <w:left w:val="nil" w:space="0" w:color="white"/>
+          <w:bottom w:val="nil" w:space="0" w:color="white"/>
+          <w:right w:val="nil" w:space="0" w:color="white"/>
+          <w:insideH w:val="nil" w:space="0" w:color="white"/>
+          <w:insideV w:val="nil" w:space="0" w:color="white"/>
+        </w:tblBorders>
+        <w:tblLayout w:type="autofit"/>
+      </w:tblPr>
+      <w:tblGrid>
+        <w:gridCol w:w="5"/>
+        <w:gridCol w:w="6"/>
+        <w:gridCol w:w="3"/>
+        <w:gridCol w:w="3"/>
+      </w:tblGrid>
+      <w:tr>
+        <w:tc>
+          <w:p>
+            <w:pPr>
+              <w:spacing w:afterLines="0"/>
+              <w:jc w:val="left"/>
+            </w:pPr>
+            <w:r>
+              <w:rPr>
+                <w:b/>
+              </w:rPr>
+              <w:t xml:space="preserve">Project or Program</w:t>
+            </w:r>
+          </w:p>
+        </w:tc>
+        <w:tc>
+          <w:p>
+            <w:pPr>
+              <w:spacing w:afterLines="0"/>
+              <w:jc w:val="left"/>
+            </w:pPr>
+            <w:r>
+              <w:rPr>
+                <w:b/>
+              </w:rPr>
+              <w:t xml:space="preserve">City Account Code</w:t>
+            </w:r>
+          </w:p>
+        </w:tc>
+        <w:tc>
+          <w:p>
+            <w:pPr>
+              <w:spacing w:afterLines="0"/>
+              <w:jc w:val="left"/>
+            </w:pPr>
+            <w:r>
+              <w:rPr>
+                <w:b/>
+              </w:rPr>
+              <w:t xml:space="preserve">PPRTA Account Code</w:t>
+            </w:r>
+          </w:p>
+        </w:tc>
+        <w:tc>
+          <w:p>
+            <w:pPr>
+              <w:spacing w:afterLines="0"/>
+              <w:jc w:val="right"/>
+            </w:pPr>
+            <w:r>
+              <w:rPr>
+                <w:b/>
+              </w:rPr>
+              <w:t xml:space="preserve">Amount</w:t>
+            </w:r>
+          </w:p>
+        </w:tc>
+      </w:tr>
+      <w:tr>
+        <w:tc>
+          <w:p>
+            <w:pPr>
+              <w:spacing w:afterLines="0"/>
+              <w:jc w:val="left"/>
+            </w:pPr>
+            <w:r>
+              <w:rPr>
+                <w:b w:val="0"/>
+              </w:rPr>
+              <w:t xml:space="preserve">Pothole</w:t>
+            </w:r>
+          </w:p>
+        </w:tc>
+        <w:tc>
+          <w:p>
+            <w:pPr>
+              <w:spacing w:afterLines="0"/>
+              <w:jc w:val="left"/>
+            </w:pPr>
+            <w:r>
+              <w:rPr>
+                <w:b w:val="0"/>
+              </w:rPr>
+              <w:t xml:space="preserve">0-935-0-3900005</w:t>
+            </w:r>
+          </w:p>
+        </w:tc>
+        <w:tc>
+          <w:p>
+            <w:pPr>
+              <w:spacing w:afterLines="0"/>
+              <w:jc w:val="left"/>
+            </w:pPr>
+            <w:r>
+              <w:rPr>
+                <w:b w:val="0"/>
+              </w:rPr>
+              <w:t xml:space="preserve">03-30-5222000</w:t>
+            </w:r>
+          </w:p>
+        </w:tc>
+        <w:tc>
+          <w:p>
+            <w:pPr>
+              <w:spacing w:afterLines="0"/>
+              <w:jc w:val="right"/>
+            </w:pPr>
+            <w:r>
+              <w:rPr>
+                <w:b w:val="0"/>
+              </w:rPr>
+              <w:t xml:space="preserve">$96.00</w:t>
+            </w:r>
+          </w:p>
+        </w:tc>
+      </w:tr>
+      <w:tr>
+        <w:tc>
+          <w:p>
+            <w:pPr>
+              <w:spacing w:afterLines="0"/>
+              <w:jc w:val="left"/>
+            </w:pPr>
+            <w:r>
+              <w:rPr>
+                <w:b w:val="0"/>
+              </w:rPr>
+              <w:t xml:space="preserve">Pothole</w:t>
+            </w:r>
+          </w:p>
+        </w:tc>
+        <w:tc>
+          <w:p>
+            <w:pPr>
+              <w:spacing w:afterLines="0"/>
+              <w:jc w:val="left"/>
+            </w:pPr>
+            <w:r>
+              <w:rPr>
+                <w:b w:val="0"/>
+              </w:rPr>
+              <w:t xml:space="preserve">0-935-0-3900005</w:t>
+            </w:r>
+          </w:p>
+        </w:tc>
+        <w:tc>
+          <w:p>
+            <w:pPr>
+              <w:spacing w:afterLines="0"/>
+              <w:jc w:val="left"/>
+            </w:pPr>
+            <w:r>
+              <w:rPr>
+                <w:b w:val="0"/>
+              </w:rPr>
+              <w:t xml:space="preserve">03-30-5222000</w:t>
+            </w:r>
+          </w:p>
+        </w:tc>
+        <w:tc>
+          <w:p>
+            <w:pPr>
+              <w:spacing w:afterLines="0"/>
+              <w:jc w:val="right"/>
+            </w:pPr>
+            <w:r>
+              <w:rPr>
+                <w:b w:val="0"/>
+              </w:rPr>
+              <w:t xml:space="preserve">$69.00</w:t>
+            </w:r>
+          </w:p>
+        </w:tc>
+      </w:tr>
+      <w:tr>
+        <w:tc>
+          <w:p>
+            <w:pPr>
+              <w:spacing w:afterLines="0"/>
+              <w:jc w:val="left"/>
+            </w:pPr>
+            <w:r>
+              <w:rPr>
+                <w:b w:val="0"/>
+              </w:rPr>
+              <w:t xml:space="preserve">Pothole</w:t>
+            </w:r>
+          </w:p>
+        </w:tc>
+        <w:tc>
+          <w:p>
+            <w:pPr>
+              <w:spacing w:afterLines="0"/>
+              <w:jc w:val="left"/>
+            </w:pPr>
+            <w:r>
+              <w:rPr>
+                <w:b w:val="0"/>
+              </w:rPr>
+              <w:t xml:space="preserve">0-935-0-3900005</w:t>
+            </w:r>
+          </w:p>
+        </w:tc>
+        <w:tc>
+          <w:p>
+            <w:pPr>
+              <w:spacing w:afterLines="0"/>
+              <w:jc w:val="left"/>
+            </w:pPr>
+            <w:r>
+              <w:rPr>
+                <w:b w:val="0"/>
+              </w:rPr>
+              <w:t xml:space="preserve">03-30-5222000</w:t>
+            </w:r>
+          </w:p>
+        </w:tc>
+        <w:tc>
+          <w:p>
+            <w:pPr>
+              <w:spacing w:afterLines="0"/>
+              <w:jc w:val="right"/>
+            </w:pPr>
+            <w:r>
+              <w:rPr>
+                <w:b w:val="0"/>
+              </w:rPr>
+              <w:t xml:space="preserve">$21.00</w:t>
+            </w:r>
+          </w:p>
+        </w:tc>
+      </w:tr>
+      <w:tr>
+        <w:tc>
+          <w:p>
+            <w:pPr/>
+          </w:p>
+        </w:tc>
+        <w:tc>
+          <w:p>
+            <w:pPr/>
+          </w:p>
+        </w:tc>
+        <w:tc>
+          <w:p>
+            <w:pPr>
+              <w:spacing w:afterLines="0"/>
+              <w:jc w:val="right"/>
+            </w:pPr>
+            <w:r>
+              <w:rPr>
+                <w:b/>
+              </w:rPr>
+              <w:t xml:space="preserve">Total</w:t>
+            </w:r>
+          </w:p>
+        </w:tc>
+        <w:tc>
+          <w:p>
+            <w:pPr>
+              <w:spacing w:afterLines="0"/>
+              <w:jc w:val="right"/>
+            </w:pPr>
+            <w:r>
+              <w:rPr>
+                <w:b/>
+              </w:rPr>
+              <w:t xml:space="preserve">$186.00</w:t>
+            </w:r>
+          </w:p>
+        </w:tc>
+      </w:tr>
+    </w:tbl>
   </w:body>
 </w:document>
 </file>

</xml_diff>